<commit_message>
Completed Eleanor Densen bio, added lullaby for Mercerites, added game structure and mechanic info.
</commit_message>
<xml_diff>
--- a/Info/Story/Chapters/1. A Son of Mercer/_Villain - Andrew Mercer.docx
+++ b/Info/Story/Chapters/1. A Son of Mercer/_Villain - Andrew Mercer.docx
@@ -19,6 +19,65 @@
     <w:p>
       <w:pPr>
         <w:pStyle w:val="NoSpacing"/>
+        <w:rPr>
+          <w:i/>
+        </w:rPr>
+      </w:pPr>
+      <w:r>
+        <w:rPr>
+          <w:i/>
+        </w:rPr>
+        <w:t>“A Mercer</w:t>
+      </w:r>
+      <w:r>
+        <w:rPr>
+          <w:i/>
+        </w:rPr>
+        <w:t xml:space="preserve"> stands on the blood of millions</w:t>
+      </w:r>
+      <w:r>
+        <w:rPr>
+          <w:i/>
+        </w:rPr>
+        <w:t>. I refuse to let myself slip and drown.”</w:t>
+      </w:r>
+    </w:p>
+    <w:p>
+      <w:pPr>
+        <w:pStyle w:val="NoSpacing"/>
+        <w:rPr>
+          <w:i/>
+        </w:rPr>
+      </w:pPr>
+      <w:r>
+        <w:rPr>
+          <w:i/>
+        </w:rPr>
+        <w:t>“In every fight there is true equality. In a fight there are no politics, no wealth. There are only two weapons, two heart beats, and one death.”</w:t>
+      </w:r>
+    </w:p>
+    <w:p>
+      <w:pPr>
+        <w:pStyle w:val="NoSpacing"/>
+        <w:rPr>
+          <w:i/>
+        </w:rPr>
+      </w:pPr>
+      <w:r>
+        <w:rPr>
+          <w:i/>
+        </w:rPr>
+        <w:t>“When you’re born at the bottom rung you don’t give up or do nothing. You start to climb the ladder. You climb and you climb until you reach the top. And when you’re up there, you kick the damn ladder away and start looking for a new one to climb.”</w:t>
+      </w:r>
+    </w:p>
+    <w:p>
+      <w:pPr>
+        <w:pStyle w:val="NoSpacing"/>
+      </w:pPr>
+    </w:p>
+    <w:p>
+      <w:pPr>
+        <w:pStyle w:val="NoSpacing"/>
       </w:pPr>
       <w:r>
         <w:tab/>
@@ -38,7 +97,13 @@
       </w:r>
       <w:proofErr w:type="spellEnd"/>
       <w:r>
-        <w:t xml:space="preserve"> Clans have begun to decline in power and prestige, as all great empires and kingdoms eventually do. Most have given up and seek to ride out the last days in what’s left of their wealth and power. Andrew Mercer seeks to restore the </w:t>
+        <w:t xml:space="preserve"> Clans have begun to decline in power and prestige</w:t>
+      </w:r>
+      <w:r>
+        <w:t xml:space="preserve"> after billions of years</w:t>
+      </w:r>
+      <w:r>
+        <w:t xml:space="preserve">, as all great empires and kingdoms eventually do. Most have given up and seek to ride out the last days in what’s left of their wealth and power. Andrew Mercer seeks to restore the </w:t>
       </w:r>
       <w:proofErr w:type="spellStart"/>
       <w:r>
@@ -341,7 +406,11 @@
       </w:r>
       <w:proofErr w:type="spellEnd"/>
       <w:r>
-        <w:t xml:space="preserve"> too thinly across space. The morale during the </w:t>
+        <w:t xml:space="preserve"> </w:t>
+      </w:r>
+      <w:r>
+        <w:lastRenderedPageBreak/>
+        <w:t xml:space="preserve">too thinly across space. The morale during the </w:t>
       </w:r>
       <w:proofErr w:type="spellStart"/>
       <w:r>
@@ -372,7 +441,16 @@
         <w:t>clans expressed a desire to leave o</w:t>
       </w:r>
       <w:r>
-        <w:t>r rebel against their Great Clan</w:t>
+        <w:t xml:space="preserve">r rebel against their </w:t>
+      </w:r>
+      <w:r>
+        <w:t xml:space="preserve">respective </w:t>
+      </w:r>
+      <w:r>
+        <w:t>Great Clan</w:t>
+      </w:r>
+      <w:r>
+        <w:t>s</w:t>
       </w:r>
       <w:r>
         <w:t>.</w:t>
@@ -415,7 +493,6 @@
         <w:pStyle w:val="NoSpacing"/>
       </w:pPr>
       <w:r>
-        <w:lastRenderedPageBreak/>
         <w:tab/>
         <w:t xml:space="preserve">Andrew’s </w:t>
       </w:r>
@@ -425,7 +502,13 @@
       </w:r>
       <w:proofErr w:type="spellEnd"/>
       <w:r>
-        <w:t xml:space="preserve"> consist of just about one hundred Spacers. They come from a variety of Great Clans and minor clans. A few are also from non-</w:t>
+        <w:t xml:space="preserve"> consist</w:t>
+      </w:r>
+      <w:r>
+        <w:t>s</w:t>
+      </w:r>
+      <w:r>
+        <w:t xml:space="preserve"> of just about one hundred Spacers. They come from a variety of Great Clans and minor clans. A few are also from non-</w:t>
       </w:r>
       <w:proofErr w:type="spellStart"/>
       <w:r>
@@ -498,7 +581,10 @@
       </w:r>
       <w:proofErr w:type="spellEnd"/>
       <w:r>
-        <w:t xml:space="preserve"> is both his greatest strength and his greatest weakness. Through a subtle charisma and his willingness to acknowledge the everyman, Andrew has managed to captivate his </w:t>
+        <w:t xml:space="preserve"> is both his greatest strength and his greatest weakness. Through a subtle charisma and his willingness to acknowledge the everyman, Andrew has managed to captivate his</w:t>
+      </w:r>
+      <w:r>
+        <w:t xml:space="preserve"> </w:t>
       </w:r>
       <w:proofErr w:type="spellStart"/>
       <w:r>
@@ -506,7 +592,16 @@
       </w:r>
       <w:proofErr w:type="spellEnd"/>
       <w:r>
-        <w:t xml:space="preserve">. However, they are tied so closely that their pain is his, and his pain is theirs. </w:t>
+        <w:t>. However, he is tied</w:t>
+      </w:r>
+      <w:r>
+        <w:t xml:space="preserve"> so closely </w:t>
+      </w:r>
+      <w:r>
+        <w:t xml:space="preserve">to them </w:t>
+      </w:r>
+      <w:r>
+        <w:t xml:space="preserve">that their pain is his, and his pain is theirs. </w:t>
       </w:r>
     </w:p>
     <w:p>
@@ -536,6 +631,9 @@
       <w:r>
         <w:t xml:space="preserve">. </w:t>
       </w:r>
+      <w:r>
+        <w:t xml:space="preserve">After all, he wants to be king one day. </w:t>
+      </w:r>
     </w:p>
     <w:p>
       <w:pPr>
@@ -604,18 +702,27 @@
       </w:r>
       <w:proofErr w:type="spellEnd"/>
       <w:r>
-        <w:t xml:space="preserve">. In a time of chaos and confusion, he would make an excellent leader. However, this does not matter to the protagonist, who is seen as an enemy by Andrew. The dealings that will occur between Andrew and the protagonist will have an impact on Andrew, the protagonist, and the overall story of the game as well. </w:t>
-      </w:r>
-    </w:p>
-    <w:p>
-      <w:pPr>
-        <w:pStyle w:val="NoSpacing"/>
-      </w:pPr>
-      <w:r>
-        <w:t xml:space="preserve"> </w:t>
+        <w:t xml:space="preserve">. In a time of chaos and confusion, he would make an excellent leader. However, this does not matter to the protagonist, who is seen as an enemy by Andrew. The dealings that will occur between Andrew </w:t>
+      </w:r>
+      <w:r>
+        <w:t xml:space="preserve">and the protagonist will have </w:t>
       </w:r>
       <w:bookmarkStart w:id="0" w:name="_GoBack"/>
       <w:bookmarkEnd w:id="0"/>
+      <w:r>
+        <w:t>a massive</w:t>
+      </w:r>
+      <w:r>
+        <w:t xml:space="preserve"> impact on Andrew, the protagonist, and the overall story of the game as well. </w:t>
+      </w:r>
+    </w:p>
+    <w:p>
+      <w:pPr>
+        <w:pStyle w:val="NoSpacing"/>
+      </w:pPr>
+      <w:r>
+        <w:t xml:space="preserve"> </w:t>
+      </w:r>
     </w:p>
     <w:sectPr>
       <w:pgSz w:w="12240" w:h="15840"/>

</xml_diff>